<commit_message>
final version for led matrix test
</commit_message>
<xml_diff>
--- a/LED_matrix_test_case.docx
+++ b/LED_matrix_test_case.docx
@@ -32,10 +32,26 @@
               <w:pStyle w:val="NoSpacing"/>
             </w:pPr>
             <w:r>
-              <w:t>Test Writer:</w:t>
-            </w:r>
-            <w:r>
-              <w:t xml:space="preserve"> Sarmad Butti</w:t>
+              <w:t>Test Writer</w:t>
+            </w:r>
+            <w:r>
+              <w:t xml:space="preserve">: </w:t>
+            </w:r>
+            <w:proofErr w:type="spellStart"/>
+            <w:r>
+              <w:t>Edgard</w:t>
+            </w:r>
+            <w:proofErr w:type="spellEnd"/>
+            <w:r>
+              <w:t xml:space="preserve"> </w:t>
+            </w:r>
+            <w:proofErr w:type="spellStart"/>
+            <w:r>
+              <w:t>Musafiri</w:t>
+            </w:r>
+            <w:proofErr w:type="spellEnd"/>
+            <w:r>
+              <w:t xml:space="preserve"> and Sarmad Butti</w:t>
             </w:r>
           </w:p>
         </w:tc>
@@ -152,7 +168,7 @@
               <w:pStyle w:val="NoSpacing"/>
             </w:pPr>
             <w:r>
-              <w:t>Testing the matrix of LEDs and making sure they are all functional.</w:t>
+              <w:t>Ensuring all LEDs in the LED matrix are functioning. Observing how the LED matrix responds.</w:t>
             </w:r>
           </w:p>
         </w:tc>
@@ -305,9 +321,8 @@
             <w:pPr>
               <w:pStyle w:val="NoSpacing"/>
             </w:pPr>
-            <w:r>
-              <w:t>1</w:t>
-            </w:r>
+            <w:bookmarkStart w:id="0" w:name="_GoBack"/>
+            <w:bookmarkEnd w:id="0"/>
           </w:p>
         </w:tc>
         <w:tc>
@@ -365,7 +380,7 @@
               <w:pStyle w:val="NoSpacing"/>
             </w:pPr>
             <w:r>
-              <w:t xml:space="preserve">Attaching a battery to the device and start testing </w:t>
+              <w:t>Connecting the device to a battery and begin testing the LED response.</w:t>
             </w:r>
           </w:p>
         </w:tc>
@@ -804,10 +819,7 @@
               <w:pStyle w:val="NoSpacing"/>
             </w:pPr>
             <w:r>
-              <w:t xml:space="preserve">LED 5 </w:t>
-            </w:r>
-            <w:r>
-              <w:t>turn ON</w:t>
+              <w:t>LED 5 turn ON</w:t>
             </w:r>
           </w:p>
         </w:tc>
@@ -883,10 +895,7 @@
               <w:pStyle w:val="NoSpacing"/>
             </w:pPr>
             <w:r>
-              <w:t xml:space="preserve">LED 6 </w:t>
-            </w:r>
-            <w:r>
-              <w:t>turn ON</w:t>
+              <w:t>LED 6 turn ON</w:t>
             </w:r>
           </w:p>
         </w:tc>
@@ -962,10 +971,7 @@
               <w:pStyle w:val="NoSpacing"/>
             </w:pPr>
             <w:r>
-              <w:t xml:space="preserve">LED 7 </w:t>
-            </w:r>
-            <w:r>
-              <w:t>turn ON</w:t>
+              <w:t>LED 7 turn ON</w:t>
             </w:r>
           </w:p>
         </w:tc>
@@ -1041,10 +1047,7 @@
               <w:pStyle w:val="NoSpacing"/>
             </w:pPr>
             <w:r>
-              <w:t xml:space="preserve">LED 8 </w:t>
-            </w:r>
-            <w:r>
-              <w:t>turn ON</w:t>
+              <w:t>LED 8 turn ON</w:t>
             </w:r>
           </w:p>
         </w:tc>
@@ -1120,13 +1123,8 @@
               <w:pStyle w:val="NoSpacing"/>
             </w:pPr>
             <w:r>
-              <w:t xml:space="preserve">LED 9 </w:t>
-            </w:r>
-            <w:r>
-              <w:t>turn ON</w:t>
-            </w:r>
-            <w:bookmarkStart w:id="0" w:name="_GoBack"/>
-            <w:bookmarkEnd w:id="0"/>
+              <w:t>LED 9 turn ON</w:t>
+            </w:r>
           </w:p>
         </w:tc>
         <w:tc>

</xml_diff>